<commit_message>
CO hw4 report done
</commit_message>
<xml_diff>
--- a/ComputerOrganization/hw4/F74096336/report.docx
+++ b/ComputerOrganization/hw4/F74096336/report.docx
@@ -1,19 +1,19 @@
 
 <file path=word/document.xml><?xml version="1.0" encoding="utf-8"?>
-<w:document xmlns:wpc="http://schemas.microsoft.com/office/word/2010/wordprocessingCanvas" xmlns:cx="http://schemas.microsoft.com/office/drawing/2014/chartex" xmlns:cx1="http://schemas.microsoft.com/office/drawing/2015/9/8/chartex" xmlns:cx2="http://schemas.microsoft.com/office/drawing/2015/10/21/chartex" xmlns:cx3="http://schemas.microsoft.com/office/drawing/2016/5/9/chartex" xmlns:cx4="http://schemas.microsoft.com/office/drawing/2016/5/10/chartex" xmlns:cx5="http://schemas.microsoft.com/office/drawing/2016/5/11/chartex" xmlns:cx6="http://schemas.microsoft.com/office/drawing/2016/5/12/chartex" xmlns:cx7="http://schemas.microsoft.com/office/drawing/2016/5/13/chartex" xmlns:cx8="http://schemas.microsoft.com/office/drawing/2016/5/14/chartex" xmlns:mc="http://schemas.openxmlformats.org/markup-compatibility/2006" xmlns:aink="http://schemas.microsoft.com/office/drawing/2016/ink" xmlns:am3d="http://schemas.microsoft.com/office/drawing/2017/model3d" xmlns:o="urn:schemas-microsoft-com:office:office" xmlns:r="http://schemas.openxmlformats.org/officeDocument/2006/relationships" xmlns:m="http://schemas.openxmlformats.org/officeDocument/2006/math" xmlns:v="urn:schemas-microsoft-com:vml" xmlns:wp14="http://schemas.microsoft.com/office/word/2010/wordprocessingDrawing" xmlns:wp="http://schemas.openxmlformats.org/drawingml/2006/wordprocessingDrawing" xmlns:w10="urn:schemas-microsoft-com:office:word" xmlns:w="http://schemas.openxmlformats.org/wordprocessingml/2006/main" xmlns:w14="http://schemas.microsoft.com/office/word/2010/wordml" xmlns:w15="http://schemas.microsoft.com/office/word/2012/wordml" xmlns:w16cex="http://schemas.microsoft.com/office/word/2018/wordml/cex" xmlns:w16cid="http://schemas.microsoft.com/office/word/2016/wordml/cid" xmlns:w16="http://schemas.microsoft.com/office/word/2018/wordml" xmlns:w16sdtdh="http://schemas.microsoft.com/office/word/2020/wordml/sdtdatahash" xmlns:w16se="http://schemas.microsoft.com/office/word/2015/wordml/symex" xmlns:wpg="http://schemas.microsoft.com/office/word/2010/wordprocessingGroup" xmlns:wpi="http://schemas.microsoft.com/office/word/2010/wordprocessingInk" xmlns:wne="http://schemas.microsoft.com/office/word/2006/wordml" xmlns:wps="http://schemas.microsoft.com/office/word/2010/wordprocessingShape" mc:Ignorable="w14 w15 w16se w16cid w16 w16cex w16sdtdh wp14">
+<w:document xmlns:wpc="http://schemas.microsoft.com/office/word/2010/wordprocessingCanvas" xmlns:cx="http://schemas.microsoft.com/office/drawing/2014/chartex" xmlns:cx1="http://schemas.microsoft.com/office/drawing/2015/9/8/chartex" xmlns:cx2="http://schemas.microsoft.com/office/drawing/2015/10/21/chartex" xmlns:cx3="http://schemas.microsoft.com/office/drawing/2016/5/9/chartex" xmlns:cx4="http://schemas.microsoft.com/office/drawing/2016/5/10/chartex" xmlns:cx5="http://schemas.microsoft.com/office/drawing/2016/5/11/chartex" xmlns:cx6="http://schemas.microsoft.com/office/drawing/2016/5/12/chartex" xmlns:cx7="http://schemas.microsoft.com/office/drawing/2016/5/13/chartex" xmlns:cx8="http://schemas.microsoft.com/office/drawing/2016/5/14/chartex" xmlns:mc="http://schemas.openxmlformats.org/markup-compatibility/2006" xmlns:aink="http://schemas.microsoft.com/office/drawing/2016/ink" xmlns:am3d="http://schemas.microsoft.com/office/drawing/2017/model3d" xmlns:o="urn:schemas-microsoft-com:office:office" xmlns:oel="http://schemas.microsoft.com/office/2019/extlst" xmlns:r="http://schemas.openxmlformats.org/officeDocument/2006/relationships" xmlns:m="http://schemas.openxmlformats.org/officeDocument/2006/math" xmlns:v="urn:schemas-microsoft-com:vml" xmlns:wp14="http://schemas.microsoft.com/office/word/2010/wordprocessingDrawing" xmlns:wp="http://schemas.openxmlformats.org/drawingml/2006/wordprocessingDrawing" xmlns:w10="urn:schemas-microsoft-com:office:word" xmlns:w="http://schemas.openxmlformats.org/wordprocessingml/2006/main" xmlns:w14="http://schemas.microsoft.com/office/word/2010/wordml" xmlns:w15="http://schemas.microsoft.com/office/word/2012/wordml" xmlns:w16cex="http://schemas.microsoft.com/office/word/2018/wordml/cex" xmlns:w16cid="http://schemas.microsoft.com/office/word/2016/wordml/cid" xmlns:w16="http://schemas.microsoft.com/office/word/2018/wordml" xmlns:w16sdtdh="http://schemas.microsoft.com/office/word/2020/wordml/sdtdatahash" xmlns:w16se="http://schemas.microsoft.com/office/word/2015/wordml/symex" xmlns:wpg="http://schemas.microsoft.com/office/word/2010/wordprocessingGroup" xmlns:wpi="http://schemas.microsoft.com/office/word/2010/wordprocessingInk" xmlns:wne="http://schemas.microsoft.com/office/word/2006/wordml" xmlns:wps="http://schemas.microsoft.com/office/word/2010/wordprocessingShape" mc:Ignorable="w14 w15 w16se w16cid w16 w16cex w16sdtdh wp14">
   <w:body>
     <w:p>
       <w:pPr>
         <w:jc w:val="center"/>
         <w:rPr>
-          <w:rFonts w:ascii="Times New Roman" w:eastAsia="標楷體" w:hAnsi="Times New Roman" w:cs="Times New Roman"/>
+          <w:rFonts w:ascii="Times New Roman" w:eastAsia="DFKai-SB" w:hAnsi="Times New Roman" w:cs="Times New Roman"/>
           <w:b/>
           <w:sz w:val="32"/>
         </w:rPr>
       </w:pPr>
       <w:r>
         <w:rPr>
-          <w:rFonts w:ascii="Times New Roman" w:eastAsia="標楷體" w:hAnsi="Times New Roman" w:cs="Times New Roman"/>
+          <w:rFonts w:ascii="Times New Roman" w:eastAsia="DFKai-SB" w:hAnsi="Times New Roman" w:cs="Times New Roman"/>
           <w:b/>
           <w:sz w:val="32"/>
         </w:rPr>
@@ -21,7 +21,7 @@
       </w:r>
       <w:r>
         <w:rPr>
-          <w:rFonts w:ascii="Times New Roman" w:eastAsia="標楷體" w:hAnsi="Times New Roman" w:cs="Times New Roman"/>
+          <w:rFonts w:ascii="Times New Roman" w:eastAsia="DFKai-SB" w:hAnsi="Times New Roman" w:cs="Times New Roman"/>
           <w:b/>
           <w:sz w:val="32"/>
         </w:rPr>
@@ -32,7 +32,7 @@
       <w:pPr>
         <w:jc w:val="center"/>
         <w:rPr>
-          <w:rFonts w:ascii="Times New Roman" w:eastAsia="標楷體" w:hAnsi="Times New Roman" w:cs="Times New Roman"/>
+          <w:rFonts w:ascii="Times New Roman" w:eastAsia="DFKai-SB" w:hAnsi="Times New Roman" w:cs="Times New Roman"/>
           <w:b/>
           <w:sz w:val="28"/>
           <w:szCs w:val="28"/>
@@ -40,7 +40,7 @@
       </w:pPr>
       <w:r>
         <w:rPr>
-          <w:rFonts w:ascii="Times New Roman" w:eastAsia="標楷體" w:hAnsi="Times New Roman" w:cs="Times New Roman"/>
+          <w:rFonts w:ascii="Times New Roman" w:eastAsia="DFKai-SB" w:hAnsi="Times New Roman" w:cs="Times New Roman"/>
           <w:b/>
           <w:sz w:val="28"/>
           <w:szCs w:val="28"/>
@@ -49,7 +49,7 @@
       </w:r>
       <w:r>
         <w:rPr>
-          <w:rFonts w:ascii="Times New Roman" w:eastAsia="標楷體" w:hAnsi="Times New Roman" w:cs="Times New Roman" w:hint="eastAsia"/>
+          <w:rFonts w:ascii="Times New Roman" w:eastAsia="DFKai-SB" w:hAnsi="Times New Roman" w:cs="Times New Roman" w:hint="eastAsia"/>
           <w:b/>
           <w:sz w:val="28"/>
           <w:szCs w:val="28"/>
@@ -60,95 +60,127 @@
     <w:p>
       <w:pPr>
         <w:rPr>
-          <w:rFonts w:ascii="標楷體" w:eastAsia="標楷體" w:hAnsi="標楷體"/>
+          <w:rFonts w:ascii="DFKai-SB" w:eastAsia="DFKai-SB" w:hAnsi="DFKai-SB"/>
           <w:sz w:val="28"/>
           <w:u w:val="single"/>
         </w:rPr>
       </w:pPr>
       <w:r>
         <w:rPr>
-          <w:rFonts w:ascii="標楷體" w:eastAsia="標楷體" w:hAnsi="標楷體" w:hint="eastAsia"/>
+          <w:rFonts w:ascii="DFKai-SB" w:eastAsia="DFKai-SB" w:hAnsi="DFKai-SB" w:hint="eastAsia"/>
           <w:sz w:val="28"/>
         </w:rPr>
         <w:t xml:space="preserve"> 系級: </w:t>
       </w:r>
       <w:r>
         <w:rPr>
-          <w:rFonts w:ascii="標楷體" w:eastAsia="標楷體" w:hAnsi="標楷體" w:hint="eastAsia"/>
+          <w:rFonts w:ascii="DFKai-SB" w:eastAsia="DFKai-SB" w:hAnsi="DFKai-SB" w:hint="eastAsia"/>
           <w:sz w:val="28"/>
           <w:u w:val="single"/>
         </w:rPr>
-        <w:t xml:space="preserve">          </w:t>
-      </w:r>
-      <w:r>
-        <w:rPr>
-          <w:rFonts w:ascii="標楷體" w:eastAsia="標楷體" w:hAnsi="標楷體" w:hint="eastAsia"/>
+        <w:t xml:space="preserve"> </w:t>
+      </w:r>
+      <w:r>
+        <w:rPr>
+          <w:rFonts w:ascii="DFKai-SB" w:eastAsia="DFKai-SB" w:hAnsi="DFKai-SB"/>
+          <w:sz w:val="28"/>
+          <w:u w:val="single"/>
+        </w:rPr>
+        <w:t>CSIE113</w:t>
+      </w:r>
+      <w:r>
+        <w:rPr>
+          <w:rFonts w:ascii="DFKai-SB" w:eastAsia="DFKai-SB" w:hAnsi="DFKai-SB" w:hint="eastAsia"/>
+          <w:sz w:val="28"/>
+          <w:u w:val="single"/>
+        </w:rPr>
+        <w:t xml:space="preserve"> </w:t>
+      </w:r>
+      <w:r>
+        <w:rPr>
+          <w:rFonts w:ascii="DFKai-SB" w:eastAsia="DFKai-SB" w:hAnsi="DFKai-SB" w:hint="eastAsia"/>
           <w:sz w:val="28"/>
         </w:rPr>
         <w:t xml:space="preserve">  </w:t>
       </w:r>
       <w:r>
         <w:rPr>
-          <w:rFonts w:ascii="標楷體" w:eastAsia="標楷體" w:hAnsi="標楷體" w:hint="eastAsia"/>
+          <w:rFonts w:ascii="DFKai-SB" w:eastAsia="DFKai-SB" w:hAnsi="DFKai-SB" w:hint="eastAsia"/>
           <w:sz w:val="28"/>
         </w:rPr>
         <w:t xml:space="preserve"> </w:t>
       </w:r>
       <w:r>
         <w:rPr>
-          <w:rFonts w:ascii="標楷體" w:eastAsia="標楷體" w:hAnsi="標楷體" w:hint="eastAsia"/>
+          <w:rFonts w:ascii="DFKai-SB" w:eastAsia="DFKai-SB" w:hAnsi="DFKai-SB" w:hint="eastAsia"/>
           <w:sz w:val="28"/>
         </w:rPr>
         <w:t xml:space="preserve">   學號: </w:t>
       </w:r>
       <w:r>
         <w:rPr>
-          <w:rFonts w:ascii="標楷體" w:eastAsia="標楷體" w:hAnsi="標楷體" w:hint="eastAsia"/>
+          <w:rFonts w:ascii="DFKai-SB" w:eastAsia="DFKai-SB" w:hAnsi="DFKai-SB" w:hint="eastAsia"/>
           <w:sz w:val="28"/>
           <w:u w:val="single"/>
         </w:rPr>
-        <w:t xml:space="preserve">          </w:t>
-      </w:r>
-      <w:r>
-        <w:rPr>
-          <w:rFonts w:ascii="標楷體" w:eastAsia="標楷體" w:hAnsi="標楷體" w:hint="eastAsia"/>
+        <w:t xml:space="preserve"> </w:t>
+      </w:r>
+      <w:r>
+        <w:rPr>
+          <w:rFonts w:ascii="DFKai-SB" w:eastAsia="DFKai-SB" w:hAnsi="DFKai-SB"/>
+          <w:sz w:val="28"/>
+          <w:u w:val="single"/>
+        </w:rPr>
+        <w:t>F74096336</w:t>
+      </w:r>
+      <w:r>
+        <w:rPr>
+          <w:rFonts w:ascii="DFKai-SB" w:eastAsia="DFKai-SB" w:hAnsi="DFKai-SB" w:hint="eastAsia"/>
+          <w:sz w:val="28"/>
+          <w:u w:val="single"/>
+        </w:rPr>
+        <w:t xml:space="preserve"> </w:t>
+      </w:r>
+      <w:r>
+        <w:rPr>
+          <w:rFonts w:ascii="DFKai-SB" w:eastAsia="DFKai-SB" w:hAnsi="DFKai-SB" w:hint="eastAsia"/>
           <w:sz w:val="28"/>
         </w:rPr>
         <w:t xml:space="preserve">  </w:t>
       </w:r>
       <w:r>
         <w:rPr>
-          <w:rFonts w:ascii="標楷體" w:eastAsia="標楷體" w:hAnsi="標楷體" w:hint="eastAsia"/>
+          <w:rFonts w:ascii="DFKai-SB" w:eastAsia="DFKai-SB" w:hAnsi="DFKai-SB" w:hint="eastAsia"/>
           <w:sz w:val="28"/>
         </w:rPr>
         <w:t xml:space="preserve">  </w:t>
       </w:r>
       <w:r>
         <w:rPr>
-          <w:rFonts w:ascii="標楷體" w:eastAsia="標楷體" w:hAnsi="標楷體" w:hint="eastAsia"/>
+          <w:rFonts w:ascii="DFKai-SB" w:eastAsia="DFKai-SB" w:hAnsi="DFKai-SB" w:hint="eastAsia"/>
           <w:sz w:val="28"/>
         </w:rPr>
         <w:t xml:space="preserve">姓名: </w:t>
       </w:r>
       <w:r>
         <w:rPr>
-          <w:rFonts w:ascii="標楷體" w:eastAsia="標楷體" w:hAnsi="標楷體" w:hint="eastAsia"/>
+          <w:rFonts w:ascii="DFKai-SB" w:eastAsia="DFKai-SB" w:hAnsi="DFKai-SB" w:hint="eastAsia"/>
           <w:sz w:val="28"/>
           <w:u w:val="single"/>
         </w:rPr>
-        <w:t xml:space="preserve">   </w:t>
-      </w:r>
-      <w:r>
-        <w:rPr>
-          <w:rFonts w:ascii="標楷體" w:eastAsia="標楷體" w:hAnsi="標楷體" w:hint="eastAsia"/>
+        <w:t xml:space="preserve"> </w:t>
+      </w:r>
+      <w:r>
+        <w:rPr>
+          <w:rFonts w:ascii="DFKai-SB" w:eastAsia="DFKai-SB" w:hAnsi="DFKai-SB" w:hint="eastAsia"/>
           <w:sz w:val="28"/>
           <w:u w:val="single"/>
         </w:rPr>
-        <w:t xml:space="preserve">  </w:t>
-      </w:r>
-      <w:r>
-        <w:rPr>
-          <w:rFonts w:ascii="標楷體" w:eastAsia="標楷體" w:hAnsi="標楷體" w:hint="eastAsia"/>
+        <w:t>陳振皓</w:t>
+      </w:r>
+      <w:r>
+        <w:rPr>
+          <w:rFonts w:ascii="DFKai-SB" w:eastAsia="DFKai-SB" w:hAnsi="DFKai-SB" w:hint="eastAsia"/>
           <w:sz w:val="28"/>
           <w:u w:val="single"/>
         </w:rPr>
@@ -156,7 +188,7 @@
       </w:r>
       <w:r>
         <w:rPr>
-          <w:rFonts w:ascii="標楷體" w:eastAsia="標楷體" w:hAnsi="標楷體" w:hint="eastAsia"/>
+          <w:rFonts w:ascii="DFKai-SB" w:eastAsia="DFKai-SB" w:hAnsi="DFKai-SB" w:hint="eastAsia"/>
           <w:sz w:val="28"/>
           <w:u w:val="single"/>
         </w:rPr>
@@ -164,7 +196,7 @@
       </w:r>
       <w:r>
         <w:rPr>
-          <w:rFonts w:ascii="標楷體" w:eastAsia="標楷體" w:hAnsi="標楷體" w:hint="eastAsia"/>
+          <w:rFonts w:ascii="DFKai-SB" w:eastAsia="DFKai-SB" w:hAnsi="DFKai-SB" w:hint="eastAsia"/>
           <w:sz w:val="28"/>
           <w:u w:val="single"/>
         </w:rPr>
@@ -174,7 +206,7 @@
     <w:p>
       <w:pPr>
         <w:rPr>
-          <w:rFonts w:ascii="標楷體" w:eastAsia="標楷體" w:hAnsi="標楷體"/>
+          <w:rFonts w:ascii="DFKai-SB" w:eastAsia="DFKai-SB" w:hAnsi="DFKai-SB"/>
           <w:u w:val="single"/>
         </w:rPr>
       </w:pPr>
@@ -182,14 +214,14 @@
     <w:p>
       <w:pPr>
         <w:rPr>
-          <w:rFonts w:ascii="標楷體" w:eastAsia="標楷體" w:hAnsi="標楷體"/>
-          <w:b/>
-          <w:sz w:val="28"/>
-        </w:rPr>
-      </w:pPr>
-      <w:r>
-        <w:rPr>
-          <w:rFonts w:ascii="標楷體" w:eastAsia="標楷體" w:hAnsi="標楷體" w:hint="eastAsia"/>
+          <w:rFonts w:ascii="DFKai-SB" w:eastAsia="DFKai-SB" w:hAnsi="DFKai-SB"/>
+          <w:b/>
+          <w:sz w:val="28"/>
+        </w:rPr>
+      </w:pPr>
+      <w:r>
+        <w:rPr>
+          <w:rFonts w:ascii="DFKai-SB" w:eastAsia="DFKai-SB" w:hAnsi="DFKai-SB" w:hint="eastAsia"/>
           <w:b/>
           <w:sz w:val="28"/>
         </w:rPr>
@@ -197,7 +229,7 @@
       </w:r>
       <w:r>
         <w:rPr>
-          <w:rFonts w:ascii="標楷體" w:eastAsia="標楷體" w:hAnsi="標楷體" w:hint="eastAsia"/>
+          <w:rFonts w:ascii="DFKai-SB" w:eastAsia="DFKai-SB" w:hAnsi="DFKai-SB" w:hint="eastAsia"/>
           <w:b/>
           <w:sz w:val="28"/>
         </w:rPr>
@@ -207,61 +239,47 @@
     <w:p>
       <w:pPr>
         <w:rPr>
-          <w:rFonts w:ascii="標楷體" w:eastAsia="標楷體" w:hAnsi="標楷體"/>
-        </w:rPr>
-      </w:pPr>
-      <w:r>
-        <w:rPr>
-          <w:rFonts w:ascii="標楷體" w:eastAsia="標楷體" w:hAnsi="標楷體" w:hint="eastAsia"/>
+          <w:rFonts w:ascii="DFKai-SB" w:eastAsia="DFKai-SB" w:hAnsi="DFKai-SB"/>
+        </w:rPr>
+      </w:pPr>
+      <w:r>
+        <w:rPr>
+          <w:rFonts w:ascii="DFKai-SB" w:eastAsia="DFKai-SB" w:hAnsi="DFKai-SB" w:hint="eastAsia"/>
         </w:rPr>
         <w:t>(</w:t>
       </w:r>
       <w:r>
         <w:rPr>
-          <w:rFonts w:ascii="標楷體" w:eastAsia="標楷體" w:hAnsi="標楷體" w:hint="eastAsia"/>
+          <w:rFonts w:ascii="DFKai-SB" w:eastAsia="DFKai-SB" w:hAnsi="DFKai-SB" w:hint="eastAsia"/>
         </w:rPr>
         <w:t>波形圖及</w:t>
       </w:r>
       <w:r>
         <w:rPr>
-          <w:rFonts w:ascii="標楷體" w:eastAsia="標楷體" w:hAnsi="標楷體" w:hint="eastAsia"/>
-        </w:rPr>
-        <w:t>模擬</w:t>
-      </w:r>
-      <w:proofErr w:type="gramStart"/>
-      <w:r>
-        <w:rPr>
-          <w:rFonts w:ascii="標楷體" w:eastAsia="標楷體" w:hAnsi="標楷體" w:hint="eastAsia"/>
-        </w:rPr>
-        <w:t>完成截圖</w:t>
-      </w:r>
-      <w:proofErr w:type="gramEnd"/>
-      <w:r>
-        <w:rPr>
-          <w:rFonts w:ascii="標楷體" w:eastAsia="標楷體" w:hAnsi="標楷體" w:hint="eastAsia"/>
-        </w:rPr>
-        <w:t>)</w:t>
-      </w:r>
-    </w:p>
-    <w:p>
-      <w:pPr>
-        <w:rPr>
-          <w:rFonts w:ascii="標楷體" w:eastAsia="標楷體" w:hAnsi="標楷體"/>
-          <w:b/>
-          <w:sz w:val="28"/>
-        </w:rPr>
-      </w:pPr>
-      <w:r>
-        <w:rPr>
-          <w:rFonts w:ascii="標楷體" w:eastAsia="標楷體" w:hAnsi="標楷體"/>
+          <w:rFonts w:ascii="DFKai-SB" w:eastAsia="DFKai-SB" w:hAnsi="DFKai-SB" w:hint="eastAsia"/>
+        </w:rPr>
+        <w:t>模擬完成截圖)</w:t>
+      </w:r>
+    </w:p>
+    <w:p>
+      <w:pPr>
+        <w:rPr>
+          <w:rFonts w:ascii="DFKai-SB" w:eastAsia="DFKai-SB" w:hAnsi="DFKai-SB"/>
+          <w:b/>
+          <w:sz w:val="28"/>
+        </w:rPr>
+      </w:pPr>
+      <w:r>
+        <w:rPr>
+          <w:rFonts w:ascii="DFKai-SB" w:eastAsia="DFKai-SB" w:hAnsi="DFKai-SB"/>
           <w:b/>
           <w:noProof/>
           <w:sz w:val="28"/>
         </w:rPr>
         <w:drawing>
-          <wp:inline distT="0" distB="0" distL="0" distR="0" wp14:anchorId="7EE29C0C" wp14:editId="7EE29C0D">
-            <wp:extent cx="2517290" cy="3129915"/>
-            <wp:effectExtent l="76200" t="76200" r="130810" b="127635"/>
+          <wp:inline distT="0" distB="0" distL="0" distR="0" wp14:anchorId="7EE29C0C" wp14:editId="7535321A">
+            <wp:extent cx="5870779" cy="2924175"/>
+            <wp:effectExtent l="76200" t="76200" r="130175" b="123825"/>
             <wp:docPr id="2" name="圖片 2"/>
             <wp:cNvGraphicFramePr>
               <a:graphicFrameLocks xmlns:a="http://schemas.openxmlformats.org/drawingml/2006/main" noChangeAspect="1"/>
@@ -270,20 +288,19 @@
               <a:graphicData uri="http://schemas.openxmlformats.org/drawingml/2006/picture">
                 <pic:pic xmlns:pic="http://schemas.openxmlformats.org/drawingml/2006/picture">
                   <pic:nvPicPr>
-                    <pic:cNvPr id="0" name="Picture 2"/>
+                    <pic:cNvPr id="2" name="圖片 2"/>
                     <pic:cNvPicPr>
                       <a:picLocks noChangeAspect="1" noChangeArrowheads="1"/>
                     </pic:cNvPicPr>
                   </pic:nvPicPr>
                   <pic:blipFill>
-                    <a:blip r:embed="rId6" cstate="print">
+                    <a:blip r:embed="rId6">
                       <a:extLst>
                         <a:ext uri="{28A0092B-C50C-407E-A947-70E740481C1C}">
                           <a14:useLocalDpi xmlns:a14="http://schemas.microsoft.com/office/drawing/2010/main" val="0"/>
                         </a:ext>
                       </a:extLst>
                     </a:blip>
-                    <a:srcRect/>
                     <a:stretch>
                       <a:fillRect/>
                     </a:stretch>
@@ -291,7 +308,7 @@
                   <pic:spPr bwMode="auto">
                     <a:xfrm>
                       <a:off x="0" y="0"/>
-                      <a:ext cx="2541606" cy="3160149"/>
+                      <a:ext cx="5892332" cy="2934910"/>
                     </a:xfrm>
                     <a:prstGeom prst="rect">
                       <a:avLst/>
@@ -321,21 +338,21 @@
     <w:p>
       <w:pPr>
         <w:rPr>
-          <w:rFonts w:ascii="標楷體" w:eastAsia="標楷體" w:hAnsi="標楷體"/>
-          <w:b/>
-          <w:sz w:val="28"/>
-        </w:rPr>
-      </w:pPr>
-    </w:p>
-    <w:p>
-      <w:pPr>
-        <w:rPr>
-          <w:rFonts w:ascii="標楷體" w:eastAsia="標楷體" w:hAnsi="標楷體"/>
-        </w:rPr>
-      </w:pPr>
-      <w:r>
-        <w:rPr>
-          <w:rFonts w:ascii="標楷體" w:eastAsia="標楷體" w:hAnsi="標楷體" w:hint="eastAsia"/>
+          <w:rFonts w:ascii="DFKai-SB" w:eastAsia="DFKai-SB" w:hAnsi="DFKai-SB"/>
+          <w:b/>
+          <w:sz w:val="28"/>
+        </w:rPr>
+      </w:pPr>
+    </w:p>
+    <w:p>
+      <w:pPr>
+        <w:rPr>
+          <w:rFonts w:ascii="DFKai-SB" w:eastAsia="DFKai-SB" w:hAnsi="DFKai-SB"/>
+        </w:rPr>
+      </w:pPr>
+      <w:r>
+        <w:rPr>
+          <w:rFonts w:ascii="DFKai-SB" w:eastAsia="DFKai-SB" w:hAnsi="DFKai-SB" w:hint="eastAsia"/>
           <w:b/>
           <w:sz w:val="28"/>
         </w:rPr>
@@ -343,7 +360,7 @@
       </w:r>
       <w:r>
         <w:rPr>
-          <w:rFonts w:ascii="標楷體" w:eastAsia="標楷體" w:hAnsi="標楷體" w:hint="eastAsia"/>
+          <w:rFonts w:ascii="DFKai-SB" w:eastAsia="DFKai-SB" w:hAnsi="DFKai-SB" w:hint="eastAsia"/>
           <w:b/>
           <w:sz w:val="28"/>
         </w:rPr>
@@ -351,7 +368,7 @@
       </w:r>
       <w:r>
         <w:rPr>
-          <w:rFonts w:ascii="標楷體" w:eastAsia="標楷體" w:hAnsi="標楷體" w:hint="eastAsia"/>
+          <w:rFonts w:ascii="DFKai-SB" w:eastAsia="DFKai-SB" w:hAnsi="DFKai-SB" w:hint="eastAsia"/>
           <w:b/>
           <w:sz w:val="28"/>
         </w:rPr>
@@ -359,7 +376,7 @@
       </w:r>
       <w:r>
         <w:rPr>
-          <w:rFonts w:ascii="標楷體" w:eastAsia="標楷體" w:hAnsi="標楷體" w:hint="eastAsia"/>
+          <w:rFonts w:ascii="DFKai-SB" w:eastAsia="DFKai-SB" w:hAnsi="DFKai-SB" w:hint="eastAsia"/>
           <w:b/>
           <w:sz w:val="28"/>
         </w:rPr>
@@ -369,12 +386,12 @@
     <w:p>
       <w:pPr>
         <w:rPr>
-          <w:rFonts w:ascii="標楷體" w:eastAsia="標楷體" w:hAnsi="標楷體"/>
-        </w:rPr>
-      </w:pPr>
-      <w:r>
-        <w:rPr>
-          <w:rFonts w:ascii="標楷體" w:eastAsia="標楷體" w:hAnsi="標楷體" w:hint="eastAsia"/>
+          <w:rFonts w:ascii="DFKai-SB" w:eastAsia="DFKai-SB" w:hAnsi="DFKai-SB"/>
+        </w:rPr>
+      </w:pPr>
+      <w:r>
+        <w:rPr>
+          <w:rFonts w:ascii="DFKai-SB" w:eastAsia="DFKai-SB" w:hAnsi="DFKai-SB" w:hint="eastAsia"/>
         </w:rPr>
         <w:t>(簡單說明波形變化的意義)</w:t>
       </w:r>
@@ -382,99 +399,121 @@
     <w:p>
       <w:pPr>
         <w:rPr>
-          <w:rFonts w:ascii="標楷體" w:eastAsia="標楷體" w:hAnsi="標楷體"/>
-        </w:rPr>
-      </w:pPr>
-    </w:p>
-    <w:p>
-      <w:pPr>
-        <w:rPr>
-          <w:rFonts w:ascii="標楷體" w:eastAsia="標楷體" w:hAnsi="標楷體"/>
-        </w:rPr>
-      </w:pPr>
-    </w:p>
-    <w:p>
-      <w:pPr>
-        <w:rPr>
-          <w:rFonts w:ascii="標楷體" w:eastAsia="標楷體" w:hAnsi="標楷體"/>
-        </w:rPr>
-      </w:pPr>
-    </w:p>
-    <w:p>
-      <w:pPr>
-        <w:rPr>
-          <w:rFonts w:ascii="標楷體" w:eastAsia="標楷體" w:hAnsi="標楷體"/>
-        </w:rPr>
-      </w:pPr>
-    </w:p>
-    <w:p>
-      <w:pPr>
-        <w:rPr>
-          <w:rFonts w:ascii="標楷體" w:eastAsia="標楷體" w:hAnsi="標楷體"/>
-        </w:rPr>
-      </w:pPr>
-    </w:p>
-    <w:p>
-      <w:pPr>
-        <w:rPr>
-          <w:rFonts w:ascii="標楷體" w:eastAsia="標楷體" w:hAnsi="標楷體"/>
-        </w:rPr>
-      </w:pPr>
-    </w:p>
-    <w:p>
-      <w:pPr>
-        <w:rPr>
-          <w:rFonts w:ascii="標楷體" w:eastAsia="標楷體" w:hAnsi="標楷體"/>
-        </w:rPr>
-      </w:pPr>
-    </w:p>
-    <w:p>
-      <w:pPr>
-        <w:rPr>
-          <w:rFonts w:ascii="標楷體" w:eastAsia="標楷體" w:hAnsi="標楷體"/>
-        </w:rPr>
-      </w:pPr>
-    </w:p>
-    <w:p>
-      <w:pPr>
-        <w:rPr>
-          <w:rFonts w:ascii="標楷體" w:eastAsia="標楷體" w:hAnsi="標楷體"/>
-        </w:rPr>
-      </w:pPr>
-    </w:p>
-    <w:p>
-      <w:pPr>
-        <w:rPr>
-          <w:rFonts w:ascii="標楷體" w:eastAsia="標楷體" w:hAnsi="標楷體"/>
-        </w:rPr>
-      </w:pPr>
-    </w:p>
-    <w:p>
-      <w:pPr>
-        <w:rPr>
-          <w:rFonts w:ascii="標楷體" w:eastAsia="標楷體" w:hAnsi="標楷體"/>
-          <w:b/>
-          <w:sz w:val="28"/>
-        </w:rPr>
-      </w:pPr>
-      <w:r>
-        <w:rPr>
-          <w:rFonts w:ascii="標楷體" w:eastAsia="標楷體" w:hAnsi="標楷體" w:hint="eastAsia"/>
-          <w:b/>
-          <w:sz w:val="28"/>
-        </w:rPr>
+          <w:rFonts w:ascii="DFKai-SB" w:eastAsia="DFKai-SB" w:hAnsi="DFKai-SB"/>
+        </w:rPr>
+      </w:pPr>
+    </w:p>
+    <w:p>
+      <w:pPr>
+        <w:rPr>
+          <w:rFonts w:ascii="Times New Roman" w:eastAsia="DFKai-SB" w:hAnsi="Times New Roman" w:cs="Times New Roman"/>
+          <w:b/>
+          <w:sz w:val="28"/>
+          <w:szCs w:val="28"/>
+        </w:rPr>
+      </w:pPr>
+      <w:r>
+        <w:rPr>
+          <w:rFonts w:ascii="Times New Roman" w:eastAsia="DFKai-SB" w:hAnsi="Times New Roman" w:cs="Times New Roman" w:hint="eastAsia"/>
+          <w:b/>
+          <w:sz w:val="28"/>
+          <w:szCs w:val="28"/>
+        </w:rPr>
+        <w:t>RISC-V CPU</w:t>
+      </w:r>
+      <w:r>
+        <w:rPr>
+          <w:rFonts w:ascii="Times New Roman" w:eastAsia="DFKai-SB" w:hAnsi="Times New Roman" w:cs="Times New Roman"/>
+          <w:b/>
+          <w:sz w:val="28"/>
+          <w:szCs w:val="28"/>
+        </w:rPr>
+        <w:t xml:space="preserve"> </w:t>
+      </w:r>
+    </w:p>
+    <w:p>
+      <w:pPr>
+        <w:rPr>
+          <w:rFonts w:ascii="DFKai-SB" w:eastAsia="DFKai-SB" w:hAnsi="DFKai-SB"/>
+        </w:rPr>
+      </w:pPr>
+    </w:p>
+    <w:p>
+      <w:pPr>
+        <w:rPr>
+          <w:rFonts w:ascii="DFKai-SB" w:eastAsia="DFKai-SB" w:hAnsi="DFKai-SB"/>
+        </w:rPr>
+      </w:pPr>
+    </w:p>
+    <w:p>
+      <w:pPr>
+        <w:rPr>
+          <w:rFonts w:ascii="DFKai-SB" w:eastAsia="DFKai-SB" w:hAnsi="DFKai-SB"/>
+        </w:rPr>
+      </w:pPr>
+    </w:p>
+    <w:p>
+      <w:pPr>
+        <w:rPr>
+          <w:rFonts w:ascii="DFKai-SB" w:eastAsia="DFKai-SB" w:hAnsi="DFKai-SB"/>
+        </w:rPr>
+      </w:pPr>
+    </w:p>
+    <w:p>
+      <w:pPr>
+        <w:rPr>
+          <w:rFonts w:ascii="DFKai-SB" w:eastAsia="DFKai-SB" w:hAnsi="DFKai-SB"/>
+        </w:rPr>
+      </w:pPr>
+    </w:p>
+    <w:p>
+      <w:pPr>
+        <w:rPr>
+          <w:rFonts w:ascii="DFKai-SB" w:eastAsia="DFKai-SB" w:hAnsi="DFKai-SB"/>
+        </w:rPr>
+      </w:pPr>
+    </w:p>
+    <w:p>
+      <w:pPr>
+        <w:rPr>
+          <w:rFonts w:ascii="DFKai-SB" w:eastAsia="DFKai-SB" w:hAnsi="DFKai-SB"/>
+        </w:rPr>
+      </w:pPr>
+    </w:p>
+    <w:p>
+      <w:pPr>
+        <w:rPr>
+          <w:rFonts w:ascii="DFKai-SB" w:eastAsia="DFKai-SB" w:hAnsi="DFKai-SB"/>
+        </w:rPr>
+      </w:pPr>
+    </w:p>
+    <w:p>
+      <w:pPr>
+        <w:rPr>
+          <w:rFonts w:ascii="DFKai-SB" w:eastAsia="DFKai-SB" w:hAnsi="DFKai-SB"/>
+          <w:b/>
+          <w:sz w:val="28"/>
+        </w:rPr>
+      </w:pPr>
+      <w:r>
+        <w:rPr>
+          <w:rFonts w:ascii="DFKai-SB" w:eastAsia="DFKai-SB" w:hAnsi="DFKai-SB" w:hint="eastAsia"/>
+          <w:b/>
+          <w:sz w:val="28"/>
+        </w:rPr>
+        <w:lastRenderedPageBreak/>
         <w:t>心得</w:t>
       </w:r>
     </w:p>
     <w:p>
       <w:pPr>
         <w:rPr>
-          <w:rFonts w:ascii="標楷體" w:eastAsia="標楷體" w:hAnsi="標楷體"/>
-        </w:rPr>
-      </w:pPr>
-      <w:r>
-        <w:rPr>
-          <w:rFonts w:ascii="標楷體" w:eastAsia="標楷體" w:hAnsi="標楷體"/>
+          <w:rFonts w:ascii="DFKai-SB" w:eastAsia="DFKai-SB" w:hAnsi="DFKai-SB"/>
+        </w:rPr>
+      </w:pPr>
+      <w:r>
+        <w:rPr>
+          <w:rFonts w:ascii="DFKai-SB" w:eastAsia="DFKai-SB" w:hAnsi="DFKai-SB"/>
           <w:b/>
           <w:sz w:val="28"/>
         </w:rPr>
@@ -482,19 +521,19 @@
       </w:r>
       <w:r>
         <w:rPr>
-          <w:rFonts w:ascii="標楷體" w:eastAsia="標楷體" w:hAnsi="標楷體" w:hint="eastAsia"/>
+          <w:rFonts w:ascii="DFKai-SB" w:eastAsia="DFKai-SB" w:hAnsi="DFKai-SB" w:hint="eastAsia"/>
         </w:rPr>
         <w:t>(</w:t>
       </w:r>
       <w:r>
         <w:rPr>
-          <w:rFonts w:ascii="標楷體" w:eastAsia="標楷體" w:hAnsi="標楷體" w:hint="eastAsia"/>
+          <w:rFonts w:ascii="DFKai-SB" w:eastAsia="DFKai-SB" w:hAnsi="DFKai-SB" w:hint="eastAsia"/>
         </w:rPr>
         <w:t>請寫下完成本次作業的心得、學到哪些東西、困難點的部分。</w:t>
       </w:r>
       <w:r>
         <w:rPr>
-          <w:rFonts w:ascii="標楷體" w:eastAsia="標楷體" w:hAnsi="標楷體" w:hint="eastAsia"/>
+          <w:rFonts w:ascii="DFKai-SB" w:eastAsia="DFKai-SB" w:hAnsi="DFKai-SB" w:hint="eastAsia"/>
         </w:rPr>
         <w:t>)</w:t>
       </w:r>
@@ -502,23 +541,395 @@
     <w:p>
       <w:pPr>
         <w:rPr>
-          <w:rFonts w:ascii="標楷體" w:eastAsia="標楷體" w:hAnsi="標楷體"/>
-        </w:rPr>
-      </w:pPr>
-    </w:p>
-    <w:p>
-      <w:pPr>
-        <w:rPr>
-          <w:rFonts w:ascii="標楷體" w:eastAsia="標楷體" w:hAnsi="標楷體"/>
-        </w:rPr>
-      </w:pPr>
-    </w:p>
-    <w:p>
-      <w:pPr>
-        <w:rPr>
-          <w:rFonts w:ascii="標楷體" w:eastAsia="標楷體" w:hAnsi="標楷體"/>
-        </w:rPr>
-      </w:pPr>
+          <w:rFonts w:ascii="DFKai-SB" w:eastAsia="DFKai-SB" w:hAnsi="DFKai-SB"/>
+        </w:rPr>
+      </w:pPr>
+    </w:p>
+    <w:p>
+      <w:pPr>
+        <w:rPr>
+          <w:rFonts w:ascii="DFKai-SB" w:eastAsia="DFKai-SB" w:hAnsi="DFKai-SB"/>
+        </w:rPr>
+      </w:pPr>
+      <w:r>
+        <w:rPr>
+          <w:rFonts w:ascii="DFKai-SB" w:eastAsia="DFKai-SB" w:hAnsi="DFKai-SB" w:hint="eastAsia"/>
+        </w:rPr>
+        <w:t>能完成這個作業要先感謝</w:t>
+      </w:r>
+      <w:r>
+        <w:rPr>
+          <w:rFonts w:ascii="DFKai-SB" w:eastAsia="DFKai-SB" w:hAnsi="DFKai-SB" w:hint="eastAsia"/>
+        </w:rPr>
+        <w:t>超人</w:t>
+      </w:r>
+      <w:r>
+        <w:rPr>
+          <w:rFonts w:ascii="DFKai-SB" w:eastAsia="DFKai-SB" w:hAnsi="DFKai-SB" w:hint="eastAsia"/>
+        </w:rPr>
+        <w:t>老師的大恩大德</w:t>
+      </w:r>
+      <w:r>
+        <w:rPr>
+          <w:rFonts w:ascii="DFKai-SB" w:eastAsia="DFKai-SB" w:hAnsi="DFKai-SB" w:hint="eastAsia"/>
+        </w:rPr>
+        <w:t xml:space="preserve"> (聽說去年學長姊手刻</w:t>
+      </w:r>
+      <w:r>
+        <w:rPr>
+          <w:rFonts w:ascii="DFKai-SB" w:eastAsia="DFKai-SB" w:hAnsi="DFKai-SB" w:hint="eastAsia"/>
+        </w:rPr>
+        <w:t>刻</w:t>
+      </w:r>
+      <w:r>
+        <w:rPr>
+          <w:rFonts w:ascii="DFKai-SB" w:eastAsia="DFKai-SB" w:hAnsi="DFKai-SB" w:hint="eastAsia"/>
+        </w:rPr>
+        <w:t>到中風)</w:t>
+      </w:r>
+      <w:r>
+        <w:rPr>
+          <w:rFonts w:ascii="DFKai-SB" w:eastAsia="DFKai-SB" w:hAnsi="DFKai-SB" w:hint="eastAsia"/>
+        </w:rPr>
+        <w:t>，再來還要感謝助教把</w:t>
+      </w:r>
+      <w:r>
+        <w:rPr>
+          <w:rFonts w:ascii="DFKai-SB" w:eastAsia="DFKai-SB" w:hAnsi="DFKai-SB"/>
+        </w:rPr>
+        <w:t>code</w:t>
+      </w:r>
+      <w:r>
+        <w:rPr>
+          <w:rFonts w:ascii="DFKai-SB" w:eastAsia="DFKai-SB" w:hAnsi="DFKai-SB" w:hint="eastAsia"/>
+        </w:rPr>
+        <w:t>寫</w:t>
+      </w:r>
+      <w:r>
+        <w:rPr>
+          <w:rFonts w:ascii="DFKai-SB" w:eastAsia="DFKai-SB" w:hAnsi="DFKai-SB" w:hint="eastAsia"/>
+        </w:rPr>
+        <w:t>得很清楚有邏輯</w:t>
+      </w:r>
+      <w:r>
+        <w:rPr>
+          <w:rFonts w:ascii="DFKai-SB" w:eastAsia="DFKai-SB" w:hAnsi="DFKai-SB" w:hint="eastAsia"/>
+        </w:rPr>
+        <w:t>，比我在網路上翻到的任何範例都清楚</w:t>
+      </w:r>
+      <w:r>
+        <w:rPr>
+          <w:rFonts w:ascii="DFKai-SB" w:eastAsia="DFKai-SB" w:hAnsi="DFKai-SB" w:hint="eastAsia"/>
+        </w:rPr>
+        <w:t>。我覺得這次作業學到最多的倒不是自己寫的部分，而是去學助教的</w:t>
+      </w:r>
+      <w:r>
+        <w:rPr>
+          <w:rFonts w:ascii="DFKai-SB" w:eastAsia="DFKai-SB" w:hAnsi="DFKai-SB"/>
+        </w:rPr>
+        <w:t>coding</w:t>
+      </w:r>
+      <w:r>
+        <w:rPr>
+          <w:rFonts w:ascii="DFKai-SB" w:eastAsia="DFKai-SB" w:hAnsi="DFKai-SB" w:hint="eastAsia"/>
+        </w:rPr>
+        <w:t xml:space="preserve"> </w:t>
+      </w:r>
+      <w:r>
+        <w:rPr>
+          <w:rFonts w:ascii="DFKai-SB" w:eastAsia="DFKai-SB" w:hAnsi="DFKai-SB"/>
+        </w:rPr>
+        <w:t>style</w:t>
+      </w:r>
+      <w:r>
+        <w:rPr>
+          <w:rFonts w:ascii="DFKai-SB" w:eastAsia="DFKai-SB" w:hAnsi="DFKai-SB" w:hint="eastAsia"/>
+        </w:rPr>
+        <w:t>，不然上課的時候看著那張B</w:t>
+      </w:r>
+      <w:r>
+        <w:rPr>
+          <w:rFonts w:ascii="DFKai-SB" w:eastAsia="DFKai-SB" w:hAnsi="DFKai-SB"/>
+        </w:rPr>
+        <w:t>lock Diagram</w:t>
+      </w:r>
+      <w:r>
+        <w:rPr>
+          <w:rFonts w:ascii="DFKai-SB" w:eastAsia="DFKai-SB" w:hAnsi="DFKai-SB" w:hint="eastAsia"/>
+        </w:rPr>
+        <w:t>我真的</w:t>
+      </w:r>
+      <w:r>
+        <w:rPr>
+          <w:rFonts w:ascii="DFKai-SB" w:eastAsia="DFKai-SB" w:hAnsi="DFKai-SB" w:hint="eastAsia"/>
+        </w:rPr>
+        <w:t>壓根</w:t>
+      </w:r>
+      <w:r>
+        <w:rPr>
+          <w:rFonts w:ascii="DFKai-SB" w:eastAsia="DFKai-SB" w:hAnsi="DFKai-SB" w:hint="eastAsia"/>
+        </w:rPr>
+        <w:t>不知道從何</w:t>
+      </w:r>
+      <w:r>
+        <w:rPr>
+          <w:rFonts w:ascii="DFKai-SB" w:eastAsia="DFKai-SB" w:hAnsi="DFKai-SB" w:hint="eastAsia"/>
+        </w:rPr>
+        <w:t>著</w:t>
+      </w:r>
+      <w:r>
+        <w:rPr>
+          <w:rFonts w:ascii="DFKai-SB" w:eastAsia="DFKai-SB" w:hAnsi="DFKai-SB" w:hint="eastAsia"/>
+        </w:rPr>
+        <w:t>手。</w:t>
+      </w:r>
+    </w:p>
+    <w:p>
+      <w:pPr>
+        <w:rPr>
+          <w:rFonts w:ascii="DFKai-SB" w:eastAsia="DFKai-SB" w:hAnsi="DFKai-SB" w:hint="eastAsia"/>
+        </w:rPr>
+      </w:pPr>
+      <w:r>
+        <w:rPr>
+          <w:rFonts w:ascii="DFKai-SB" w:eastAsia="DFKai-SB" w:hAnsi="DFKai-SB"/>
+        </w:rPr>
+        <w:t>每次寫</w:t>
+      </w:r>
+      <w:proofErr w:type="spellStart"/>
+      <w:r>
+        <w:rPr>
+          <w:rFonts w:ascii="DFKai-SB" w:eastAsia="DFKai-SB" w:hAnsi="DFKai-SB" w:hint="eastAsia"/>
+        </w:rPr>
+        <w:t>v</w:t>
+      </w:r>
+      <w:r>
+        <w:rPr>
+          <w:rFonts w:ascii="DFKai-SB" w:eastAsia="DFKai-SB" w:hAnsi="DFKai-SB"/>
+        </w:rPr>
+        <w:t>erilog</w:t>
+      </w:r>
+      <w:proofErr w:type="spellEnd"/>
+      <w:r>
+        <w:rPr>
+          <w:rFonts w:ascii="DFKai-SB" w:eastAsia="DFKai-SB" w:hAnsi="DFKai-SB" w:hint="eastAsia"/>
+        </w:rPr>
+        <w:t>最</w:t>
+      </w:r>
+      <w:r>
+        <w:rPr>
+          <w:rFonts w:ascii="DFKai-SB" w:eastAsia="DFKai-SB" w:hAnsi="DFKai-SB"/>
+        </w:rPr>
+        <w:t>困難的</w:t>
+      </w:r>
+      <w:r>
+        <w:rPr>
+          <w:rFonts w:ascii="DFKai-SB" w:eastAsia="DFKai-SB" w:hAnsi="DFKai-SB" w:hint="eastAsia"/>
+        </w:rPr>
+        <w:t>部分就是d</w:t>
+      </w:r>
+      <w:r>
+        <w:rPr>
+          <w:rFonts w:ascii="DFKai-SB" w:eastAsia="DFKai-SB" w:hAnsi="DFKai-SB"/>
+        </w:rPr>
+        <w:t>ebug</w:t>
+      </w:r>
+      <w:r>
+        <w:rPr>
+          <w:rFonts w:ascii="DFKai-SB" w:eastAsia="DFKai-SB" w:hAnsi="DFKai-SB" w:hint="eastAsia"/>
+        </w:rPr>
+        <w:t>，雖然</w:t>
+      </w:r>
+      <w:r>
+        <w:rPr>
+          <w:rFonts w:ascii="DFKai-SB" w:eastAsia="DFKai-SB" w:hAnsi="DFKai-SB"/>
+        </w:rPr>
+        <w:t>助教寫好的</w:t>
+      </w:r>
+      <w:r>
+        <w:rPr>
+          <w:rFonts w:ascii="DFKai-SB" w:eastAsia="DFKai-SB" w:hAnsi="DFKai-SB" w:hint="eastAsia"/>
+        </w:rPr>
+        <w:t>t</w:t>
+      </w:r>
+      <w:r>
+        <w:rPr>
+          <w:rFonts w:ascii="DFKai-SB" w:eastAsia="DFKai-SB" w:hAnsi="DFKai-SB"/>
+        </w:rPr>
+        <w:t>b</w:t>
+      </w:r>
+      <w:r>
+        <w:rPr>
+          <w:rFonts w:ascii="DFKai-SB" w:eastAsia="DFKai-SB" w:hAnsi="DFKai-SB" w:hint="eastAsia"/>
+        </w:rPr>
+        <w:t>還有2</w:t>
+      </w:r>
+      <w:r>
+        <w:rPr>
+          <w:rFonts w:ascii="DFKai-SB" w:eastAsia="DFKai-SB" w:hAnsi="DFKai-SB"/>
+        </w:rPr>
+        <w:t>C1S</w:t>
+      </w:r>
+      <w:r>
+        <w:rPr>
+          <w:rFonts w:ascii="DFKai-SB" w:eastAsia="DFKai-SB" w:hAnsi="DFKai-SB" w:hint="eastAsia"/>
+        </w:rPr>
+        <w:t>的</w:t>
+      </w:r>
+      <w:r>
+        <w:rPr>
+          <w:rFonts w:ascii="DFKai-SB" w:eastAsia="DFKai-SB" w:hAnsi="DFKai-SB"/>
+        </w:rPr>
+        <w:t>style</w:t>
+      </w:r>
+      <w:r>
+        <w:rPr>
+          <w:rFonts w:ascii="DFKai-SB" w:eastAsia="DFKai-SB" w:hAnsi="DFKai-SB" w:hint="eastAsia"/>
+        </w:rPr>
+        <w:t>讓整個過程輕鬆很多，不過到目前為止我都只能</w:t>
+      </w:r>
+      <w:r>
+        <w:rPr>
+          <w:rFonts w:ascii="DFKai-SB" w:eastAsia="DFKai-SB" w:hAnsi="DFKai-SB" w:hint="eastAsia"/>
+        </w:rPr>
+        <w:t>死死盯著著每一段</w:t>
+      </w:r>
+      <w:r>
+        <w:rPr>
+          <w:rFonts w:ascii="DFKai-SB" w:eastAsia="DFKai-SB" w:hAnsi="DFKai-SB"/>
+        </w:rPr>
+        <w:t>/*add your code*/</w:t>
+      </w:r>
+      <w:r>
+        <w:rPr>
+          <w:rFonts w:ascii="DFKai-SB" w:eastAsia="DFKai-SB" w:hAnsi="DFKai-SB" w:hint="eastAsia"/>
+        </w:rPr>
+        <w:t>試圖找出哪裡</w:t>
+      </w:r>
+      <w:r>
+        <w:rPr>
+          <w:rFonts w:ascii="DFKai-SB" w:eastAsia="DFKai-SB" w:hAnsi="DFKai-SB"/>
+        </w:rPr>
+        <w:t>key</w:t>
+      </w:r>
+      <w:r>
+        <w:rPr>
+          <w:rFonts w:ascii="DFKai-SB" w:eastAsia="DFKai-SB" w:hAnsi="DFKai-SB" w:hint="eastAsia"/>
+        </w:rPr>
+        <w:t>錯或是邏輯錯。</w:t>
+      </w:r>
+      <w:r>
+        <w:rPr>
+          <w:rFonts w:ascii="DFKai-SB" w:eastAsia="DFKai-SB" w:hAnsi="DFKai-SB" w:hint="eastAsia"/>
+        </w:rPr>
+        <w:t>很想知道助教們在測試</w:t>
+      </w:r>
+      <w:r>
+        <w:rPr>
+          <w:rFonts w:ascii="DFKai-SB" w:eastAsia="DFKai-SB" w:hAnsi="DFKai-SB" w:hint="eastAsia"/>
+        </w:rPr>
+        <w:t>還有自己寫</w:t>
+      </w:r>
+      <w:r>
+        <w:rPr>
+          <w:rFonts w:ascii="DFKai-SB" w:eastAsia="DFKai-SB" w:hAnsi="DFKai-SB" w:hint="eastAsia"/>
+        </w:rPr>
+        <w:t>的時候是怎麼</w:t>
+      </w:r>
+      <w:r>
+        <w:rPr>
+          <w:rFonts w:ascii="DFKai-SB" w:eastAsia="DFKai-SB" w:hAnsi="DFKai-SB"/>
+        </w:rPr>
+        <w:t>debug</w:t>
+      </w:r>
+      <w:r>
+        <w:rPr>
+          <w:rFonts w:ascii="DFKai-SB" w:eastAsia="DFKai-SB" w:hAnsi="DFKai-SB" w:hint="eastAsia"/>
+        </w:rPr>
+        <w:t>的</w:t>
+      </w:r>
+      <w:r>
+        <w:rPr>
+          <w:rFonts w:ascii="DFKai-SB" w:eastAsia="DFKai-SB" w:hAnsi="DFKai-SB" w:hint="eastAsia"/>
+        </w:rPr>
+        <w:t>，如果有一個</w:t>
+      </w:r>
+      <w:r>
+        <w:rPr>
+          <w:rFonts w:ascii="DFKai-SB" w:eastAsia="DFKai-SB" w:hAnsi="DFKai-SB"/>
+        </w:rPr>
+        <w:t xml:space="preserve">Office hour </w:t>
+      </w:r>
+      <w:r>
+        <w:rPr>
+          <w:rFonts w:ascii="DFKai-SB" w:eastAsia="DFKai-SB" w:hAnsi="DFKai-SB" w:hint="eastAsia"/>
+        </w:rPr>
+        <w:t>教</w:t>
+      </w:r>
+      <w:proofErr w:type="spellStart"/>
+      <w:r>
+        <w:rPr>
+          <w:rFonts w:ascii="DFKai-SB" w:eastAsia="DFKai-SB" w:hAnsi="DFKai-SB"/>
+        </w:rPr>
+        <w:t>verilog</w:t>
+      </w:r>
+      <w:proofErr w:type="spellEnd"/>
+      <w:r>
+        <w:rPr>
+          <w:rFonts w:ascii="DFKai-SB" w:eastAsia="DFKai-SB" w:hAnsi="DFKai-SB"/>
+        </w:rPr>
+        <w:t xml:space="preserve"> </w:t>
+      </w:r>
+      <w:r>
+        <w:rPr>
+          <w:rFonts w:ascii="DFKai-SB" w:eastAsia="DFKai-SB" w:hAnsi="DFKai-SB" w:hint="eastAsia"/>
+        </w:rPr>
+        <w:t>跟</w:t>
+      </w:r>
+      <w:r>
+        <w:rPr>
+          <w:rFonts w:ascii="DFKai-SB" w:eastAsia="DFKai-SB" w:hAnsi="DFKai-SB"/>
+        </w:rPr>
+        <w:t xml:space="preserve"> </w:t>
+      </w:r>
+      <w:proofErr w:type="spellStart"/>
+      <w:r>
+        <w:rPr>
+          <w:rFonts w:ascii="DFKai-SB" w:eastAsia="DFKai-SB" w:hAnsi="DFKai-SB"/>
+        </w:rPr>
+        <w:t>ModelSim</w:t>
+      </w:r>
+      <w:proofErr w:type="spellEnd"/>
+      <w:r>
+        <w:rPr>
+          <w:rFonts w:ascii="DFKai-SB" w:eastAsia="DFKai-SB" w:hAnsi="DFKai-SB"/>
+        </w:rPr>
+        <w:t xml:space="preserve"> </w:t>
+      </w:r>
+      <w:r>
+        <w:rPr>
+          <w:rFonts w:ascii="DFKai-SB" w:eastAsia="DFKai-SB" w:hAnsi="DFKai-SB" w:hint="eastAsia"/>
+        </w:rPr>
+        <w:t>的</w:t>
+      </w:r>
+      <w:r>
+        <w:rPr>
+          <w:rFonts w:ascii="DFKai-SB" w:eastAsia="DFKai-SB" w:hAnsi="DFKai-SB"/>
+        </w:rPr>
+        <w:t>workflow</w:t>
+      </w:r>
+      <w:r>
+        <w:rPr>
+          <w:rFonts w:ascii="DFKai-SB" w:eastAsia="DFKai-SB" w:hAnsi="DFKai-SB" w:hint="eastAsia"/>
+        </w:rPr>
+        <w:t>，應該會很多人去聽</w:t>
+      </w:r>
+      <w:r>
+        <w:rPr>
+          <w:rFonts w:ascii="DFKai-SB" w:eastAsia="DFKai-SB" w:hAnsi="DFKai-SB" w:hint="eastAsia"/>
+        </w:rPr>
+        <w:t>。</w:t>
+      </w:r>
     </w:p>
     <w:sectPr>
       <w:pgSz w:w="11906" w:h="16838"/>
@@ -531,7 +942,7 @@
 </file>
 
 <file path=word/endnotes.xml><?xml version="1.0" encoding="utf-8"?>
-<w:endnotes xmlns:wpc="http://schemas.microsoft.com/office/word/2010/wordprocessingCanvas" xmlns:cx="http://schemas.microsoft.com/office/drawing/2014/chartex" xmlns:cx1="http://schemas.microsoft.com/office/drawing/2015/9/8/chartex" xmlns:cx2="http://schemas.microsoft.com/office/drawing/2015/10/21/chartex" xmlns:cx3="http://schemas.microsoft.com/office/drawing/2016/5/9/chartex" xmlns:cx4="http://schemas.microsoft.com/office/drawing/2016/5/10/chartex" xmlns:cx5="http://schemas.microsoft.com/office/drawing/2016/5/11/chartex" xmlns:cx6="http://schemas.microsoft.com/office/drawing/2016/5/12/chartex" xmlns:cx7="http://schemas.microsoft.com/office/drawing/2016/5/13/chartex" xmlns:cx8="http://schemas.microsoft.com/office/drawing/2016/5/14/chartex" xmlns:mc="http://schemas.openxmlformats.org/markup-compatibility/2006" xmlns:aink="http://schemas.microsoft.com/office/drawing/2016/ink" xmlns:am3d="http://schemas.microsoft.com/office/drawing/2017/model3d" xmlns:o="urn:schemas-microsoft-com:office:office" xmlns:r="http://schemas.openxmlformats.org/officeDocument/2006/relationships" xmlns:m="http://schemas.openxmlformats.org/officeDocument/2006/math" xmlns:v="urn:schemas-microsoft-com:vml" xmlns:wp14="http://schemas.microsoft.com/office/word/2010/wordprocessingDrawing" xmlns:wp="http://schemas.openxmlformats.org/drawingml/2006/wordprocessingDrawing" xmlns:w10="urn:schemas-microsoft-com:office:word" xmlns:w="http://schemas.openxmlformats.org/wordprocessingml/2006/main" xmlns:w14="http://schemas.microsoft.com/office/word/2010/wordml" xmlns:w15="http://schemas.microsoft.com/office/word/2012/wordml" xmlns:w16cex="http://schemas.microsoft.com/office/word/2018/wordml/cex" xmlns:w16cid="http://schemas.microsoft.com/office/word/2016/wordml/cid" xmlns:w16="http://schemas.microsoft.com/office/word/2018/wordml" xmlns:w16sdtdh="http://schemas.microsoft.com/office/word/2020/wordml/sdtdatahash" xmlns:w16se="http://schemas.microsoft.com/office/word/2015/wordml/symex" xmlns:wpg="http://schemas.microsoft.com/office/word/2010/wordprocessingGroup" xmlns:wpi="http://schemas.microsoft.com/office/word/2010/wordprocessingInk" xmlns:wne="http://schemas.microsoft.com/office/word/2006/wordml" xmlns:wps="http://schemas.microsoft.com/office/word/2010/wordprocessingShape" mc:Ignorable="w14 w15 w16se w16cid w16 w16cex w16sdtdh wp14">
+<w:endnotes xmlns:wpc="http://schemas.microsoft.com/office/word/2010/wordprocessingCanvas" xmlns:cx="http://schemas.microsoft.com/office/drawing/2014/chartex" xmlns:cx1="http://schemas.microsoft.com/office/drawing/2015/9/8/chartex" xmlns:cx2="http://schemas.microsoft.com/office/drawing/2015/10/21/chartex" xmlns:cx3="http://schemas.microsoft.com/office/drawing/2016/5/9/chartex" xmlns:cx4="http://schemas.microsoft.com/office/drawing/2016/5/10/chartex" xmlns:cx5="http://schemas.microsoft.com/office/drawing/2016/5/11/chartex" xmlns:cx6="http://schemas.microsoft.com/office/drawing/2016/5/12/chartex" xmlns:cx7="http://schemas.microsoft.com/office/drawing/2016/5/13/chartex" xmlns:cx8="http://schemas.microsoft.com/office/drawing/2016/5/14/chartex" xmlns:mc="http://schemas.openxmlformats.org/markup-compatibility/2006" xmlns:aink="http://schemas.microsoft.com/office/drawing/2016/ink" xmlns:am3d="http://schemas.microsoft.com/office/drawing/2017/model3d" xmlns:o="urn:schemas-microsoft-com:office:office" xmlns:oel="http://schemas.microsoft.com/office/2019/extlst" xmlns:r="http://schemas.openxmlformats.org/officeDocument/2006/relationships" xmlns:m="http://schemas.openxmlformats.org/officeDocument/2006/math" xmlns:v="urn:schemas-microsoft-com:vml" xmlns:wp14="http://schemas.microsoft.com/office/word/2010/wordprocessingDrawing" xmlns:wp="http://schemas.openxmlformats.org/drawingml/2006/wordprocessingDrawing" xmlns:w10="urn:schemas-microsoft-com:office:word" xmlns:w="http://schemas.openxmlformats.org/wordprocessingml/2006/main" xmlns:w14="http://schemas.microsoft.com/office/word/2010/wordml" xmlns:w15="http://schemas.microsoft.com/office/word/2012/wordml" xmlns:w16cex="http://schemas.microsoft.com/office/word/2018/wordml/cex" xmlns:w16cid="http://schemas.microsoft.com/office/word/2016/wordml/cid" xmlns:w16="http://schemas.microsoft.com/office/word/2018/wordml" xmlns:w16sdtdh="http://schemas.microsoft.com/office/word/2020/wordml/sdtdatahash" xmlns:w16se="http://schemas.microsoft.com/office/word/2015/wordml/symex" xmlns:wpg="http://schemas.microsoft.com/office/word/2010/wordprocessingGroup" xmlns:wpi="http://schemas.microsoft.com/office/word/2010/wordprocessingInk" xmlns:wne="http://schemas.microsoft.com/office/word/2006/wordml" xmlns:wps="http://schemas.microsoft.com/office/word/2010/wordprocessingShape" mc:Ignorable="w14 w15 w16se w16cid w16 w16cex w16sdtdh wp14">
   <w:endnote w:type="separator" w:id="-1">
     <w:p>
       <w:r>
@@ -550,7 +961,7 @@
 </file>
 
 <file path=word/footnotes.xml><?xml version="1.0" encoding="utf-8"?>
-<w:footnotes xmlns:wpc="http://schemas.microsoft.com/office/word/2010/wordprocessingCanvas" xmlns:cx="http://schemas.microsoft.com/office/drawing/2014/chartex" xmlns:cx1="http://schemas.microsoft.com/office/drawing/2015/9/8/chartex" xmlns:cx2="http://schemas.microsoft.com/office/drawing/2015/10/21/chartex" xmlns:cx3="http://schemas.microsoft.com/office/drawing/2016/5/9/chartex" xmlns:cx4="http://schemas.microsoft.com/office/drawing/2016/5/10/chartex" xmlns:cx5="http://schemas.microsoft.com/office/drawing/2016/5/11/chartex" xmlns:cx6="http://schemas.microsoft.com/office/drawing/2016/5/12/chartex" xmlns:cx7="http://schemas.microsoft.com/office/drawing/2016/5/13/chartex" xmlns:cx8="http://schemas.microsoft.com/office/drawing/2016/5/14/chartex" xmlns:mc="http://schemas.openxmlformats.org/markup-compatibility/2006" xmlns:aink="http://schemas.microsoft.com/office/drawing/2016/ink" xmlns:am3d="http://schemas.microsoft.com/office/drawing/2017/model3d" xmlns:o="urn:schemas-microsoft-com:office:office" xmlns:r="http://schemas.openxmlformats.org/officeDocument/2006/relationships" xmlns:m="http://schemas.openxmlformats.org/officeDocument/2006/math" xmlns:v="urn:schemas-microsoft-com:vml" xmlns:wp14="http://schemas.microsoft.com/office/word/2010/wordprocessingDrawing" xmlns:wp="http://schemas.openxmlformats.org/drawingml/2006/wordprocessingDrawing" xmlns:w10="urn:schemas-microsoft-com:office:word" xmlns:w="http://schemas.openxmlformats.org/wordprocessingml/2006/main" xmlns:w14="http://schemas.microsoft.com/office/word/2010/wordml" xmlns:w15="http://schemas.microsoft.com/office/word/2012/wordml" xmlns:w16cex="http://schemas.microsoft.com/office/word/2018/wordml/cex" xmlns:w16cid="http://schemas.microsoft.com/office/word/2016/wordml/cid" xmlns:w16="http://schemas.microsoft.com/office/word/2018/wordml" xmlns:w16sdtdh="http://schemas.microsoft.com/office/word/2020/wordml/sdtdatahash" xmlns:w16se="http://schemas.microsoft.com/office/word/2015/wordml/symex" xmlns:wpg="http://schemas.microsoft.com/office/word/2010/wordprocessingGroup" xmlns:wpi="http://schemas.microsoft.com/office/word/2010/wordprocessingInk" xmlns:wne="http://schemas.microsoft.com/office/word/2006/wordml" xmlns:wps="http://schemas.microsoft.com/office/word/2010/wordprocessingShape" mc:Ignorable="w14 w15 w16se w16cid w16 w16cex w16sdtdh wp14">
+<w:footnotes xmlns:wpc="http://schemas.microsoft.com/office/word/2010/wordprocessingCanvas" xmlns:cx="http://schemas.microsoft.com/office/drawing/2014/chartex" xmlns:cx1="http://schemas.microsoft.com/office/drawing/2015/9/8/chartex" xmlns:cx2="http://schemas.microsoft.com/office/drawing/2015/10/21/chartex" xmlns:cx3="http://schemas.microsoft.com/office/drawing/2016/5/9/chartex" xmlns:cx4="http://schemas.microsoft.com/office/drawing/2016/5/10/chartex" xmlns:cx5="http://schemas.microsoft.com/office/drawing/2016/5/11/chartex" xmlns:cx6="http://schemas.microsoft.com/office/drawing/2016/5/12/chartex" xmlns:cx7="http://schemas.microsoft.com/office/drawing/2016/5/13/chartex" xmlns:cx8="http://schemas.microsoft.com/office/drawing/2016/5/14/chartex" xmlns:mc="http://schemas.openxmlformats.org/markup-compatibility/2006" xmlns:aink="http://schemas.microsoft.com/office/drawing/2016/ink" xmlns:am3d="http://schemas.microsoft.com/office/drawing/2017/model3d" xmlns:o="urn:schemas-microsoft-com:office:office" xmlns:oel="http://schemas.microsoft.com/office/2019/extlst" xmlns:r="http://schemas.openxmlformats.org/officeDocument/2006/relationships" xmlns:m="http://schemas.openxmlformats.org/officeDocument/2006/math" xmlns:v="urn:schemas-microsoft-com:vml" xmlns:wp14="http://schemas.microsoft.com/office/word/2010/wordprocessingDrawing" xmlns:wp="http://schemas.openxmlformats.org/drawingml/2006/wordprocessingDrawing" xmlns:w10="urn:schemas-microsoft-com:office:word" xmlns:w="http://schemas.openxmlformats.org/wordprocessingml/2006/main" xmlns:w14="http://schemas.microsoft.com/office/word/2010/wordml" xmlns:w15="http://schemas.microsoft.com/office/word/2012/wordml" xmlns:w16cex="http://schemas.microsoft.com/office/word/2018/wordml/cex" xmlns:w16cid="http://schemas.microsoft.com/office/word/2016/wordml/cid" xmlns:w16="http://schemas.microsoft.com/office/word/2018/wordml" xmlns:w16sdtdh="http://schemas.microsoft.com/office/word/2020/wordml/sdtdatahash" xmlns:w16se="http://schemas.microsoft.com/office/word/2015/wordml/symex" xmlns:wpg="http://schemas.microsoft.com/office/word/2010/wordprocessingGroup" xmlns:wpi="http://schemas.microsoft.com/office/word/2010/wordprocessingInk" xmlns:wne="http://schemas.microsoft.com/office/word/2006/wordml" xmlns:wps="http://schemas.microsoft.com/office/word/2010/wordprocessingShape" mc:Ignorable="w14 w15 w16se w16cid w16 w16cex w16sdtdh wp14">
   <w:footnote w:type="separator" w:id="-1">
     <w:p>
       <w:r>
@@ -688,6 +1099,7 @@
     <w:lsdException w:name="HTML Sample" w:semiHidden="1" w:unhideWhenUsed="1"/>
     <w:lsdException w:name="HTML Typewriter" w:semiHidden="1" w:unhideWhenUsed="1"/>
     <w:lsdException w:name="HTML Variable" w:semiHidden="1" w:unhideWhenUsed="1"/>
+    <w:lsdException w:name="Normal Table" w:semiHidden="1" w:unhideWhenUsed="1"/>
     <w:lsdException w:name="annotation subject" w:semiHidden="1" w:unhideWhenUsed="1"/>
     <w:lsdException w:name="No List" w:semiHidden="1" w:unhideWhenUsed="1"/>
     <w:lsdException w:name="Outline List 1" w:semiHidden="1" w:unhideWhenUsed="1"/>
@@ -730,8 +1142,11 @@
     <w:lsdException w:name="Table Contemporary" w:semiHidden="1" w:unhideWhenUsed="1"/>
     <w:lsdException w:name="Table Elegant" w:semiHidden="1" w:unhideWhenUsed="1"/>
     <w:lsdException w:name="Table Professional" w:semiHidden="1" w:unhideWhenUsed="1"/>
+    <w:lsdException w:name="Table Subtle 1" w:semiHidden="1" w:unhideWhenUsed="1"/>
     <w:lsdException w:name="Table Subtle 2" w:semiHidden="1" w:unhideWhenUsed="1"/>
     <w:lsdException w:name="Table Web 1" w:semiHidden="1" w:unhideWhenUsed="1"/>
+    <w:lsdException w:name="Table Web 2" w:semiHidden="1" w:unhideWhenUsed="1"/>
+    <w:lsdException w:name="Table Web 3" w:semiHidden="1" w:unhideWhenUsed="1"/>
     <w:lsdException w:name="Balloon Text" w:semiHidden="1" w:unhideWhenUsed="1"/>
     <w:lsdException w:name="Table Grid" w:uiPriority="39"/>
     <w:lsdException w:name="Table Theme" w:semiHidden="1" w:unhideWhenUsed="1"/>
@@ -956,7 +1371,7 @@
     <w:lsdException w:name="Unresolved Mention" w:semiHidden="1" w:unhideWhenUsed="1"/>
     <w:lsdException w:name="Smart Link" w:semiHidden="1" w:unhideWhenUsed="1"/>
   </w:latentStyles>
-  <w:style w:type="paragraph" w:default="1" w:styleId="a">
+  <w:style w:type="paragraph" w:default="1" w:styleId="Normal">
     <w:name w:val="Normal"/>
     <w:qFormat/>
     <w:rsid w:val="00EB518F"/>
@@ -964,13 +1379,13 @@
       <w:widowControl w:val="0"/>
     </w:pPr>
   </w:style>
-  <w:style w:type="character" w:default="1" w:styleId="a0">
+  <w:style w:type="character" w:default="1" w:styleId="DefaultParagraphFont">
     <w:name w:val="Default Paragraph Font"/>
     <w:uiPriority w:val="1"/>
     <w:semiHidden/>
     <w:unhideWhenUsed/>
   </w:style>
-  <w:style w:type="table" w:default="1" w:styleId="a1">
+  <w:style w:type="table" w:default="1" w:styleId="TableNormal">
     <w:name w:val="Normal Table"/>
     <w:uiPriority w:val="99"/>
     <w:semiHidden/>
@@ -985,15 +1400,15 @@
       </w:tblCellMar>
     </w:tblPr>
   </w:style>
-  <w:style w:type="numbering" w:default="1" w:styleId="a2">
+  <w:style w:type="numbering" w:default="1" w:styleId="NoList">
     <w:name w:val="No List"/>
     <w:uiPriority w:val="99"/>
     <w:semiHidden/>
     <w:unhideWhenUsed/>
   </w:style>
-  <w:style w:type="table" w:styleId="a3">
+  <w:style w:type="table" w:styleId="TableGrid">
     <w:name w:val="Table Grid"/>
-    <w:basedOn w:val="a1"/>
+    <w:basedOn w:val="TableNormal"/>
     <w:uiPriority w:val="39"/>
     <w:rsid w:val="00EB518F"/>
     <w:tblPr>
@@ -1007,10 +1422,10 @@
       </w:tblBorders>
     </w:tblPr>
   </w:style>
-  <w:style w:type="paragraph" w:styleId="a4">
+  <w:style w:type="paragraph" w:styleId="Header">
     <w:name w:val="header"/>
-    <w:basedOn w:val="a"/>
-    <w:link w:val="a5"/>
+    <w:basedOn w:val="Normal"/>
+    <w:link w:val="HeaderChar"/>
     <w:uiPriority w:val="99"/>
     <w:unhideWhenUsed/>
     <w:rsid w:val="00730C7B"/>
@@ -1026,10 +1441,10 @@
       <w:szCs w:val="20"/>
     </w:rPr>
   </w:style>
-  <w:style w:type="character" w:customStyle="1" w:styleId="a5">
-    <w:name w:val="頁首 字元"/>
-    <w:basedOn w:val="a0"/>
-    <w:link w:val="a4"/>
+  <w:style w:type="character" w:customStyle="1" w:styleId="HeaderChar">
+    <w:name w:val="Header Char"/>
+    <w:basedOn w:val="DefaultParagraphFont"/>
+    <w:link w:val="Header"/>
     <w:uiPriority w:val="99"/>
     <w:rsid w:val="00730C7B"/>
     <w:rPr>
@@ -1037,10 +1452,10 @@
       <w:szCs w:val="20"/>
     </w:rPr>
   </w:style>
-  <w:style w:type="paragraph" w:styleId="a6">
+  <w:style w:type="paragraph" w:styleId="Footer">
     <w:name w:val="footer"/>
-    <w:basedOn w:val="a"/>
-    <w:link w:val="a7"/>
+    <w:basedOn w:val="Normal"/>
+    <w:link w:val="FooterChar"/>
     <w:uiPriority w:val="99"/>
     <w:unhideWhenUsed/>
     <w:rsid w:val="00730C7B"/>
@@ -1056,10 +1471,10 @@
       <w:szCs w:val="20"/>
     </w:rPr>
   </w:style>
-  <w:style w:type="character" w:customStyle="1" w:styleId="a7">
-    <w:name w:val="頁尾 字元"/>
-    <w:basedOn w:val="a0"/>
-    <w:link w:val="a6"/>
+  <w:style w:type="character" w:customStyle="1" w:styleId="FooterChar">
+    <w:name w:val="Footer Char"/>
+    <w:basedOn w:val="DefaultParagraphFont"/>
+    <w:link w:val="Footer"/>
     <w:uiPriority w:val="99"/>
     <w:rsid w:val="00730C7B"/>
     <w:rPr>

</xml_diff>